<commit_message>
Replace GetText to GetTextRecursively() in Word
</commit_message>
<xml_diff>
--- a/Test/UnitTest/srcTest/listView2.docx
+++ b/Test/UnitTest/srcTest/listView2.docx
@@ -1,12 +1,21 @@
 
 <file path=word/document.xml><?xml version="1.0" encoding="utf-8"?>
-<w:document xmlns:wpc="http://schemas.microsoft.com/office/word/2010/wordprocessingCanvas" xmlns:mc="http://schemas.openxmlformats.org/markup-compatibility/2006" xmlns:o="urn:schemas-microsoft-com:office:office" xmlns:r="http://schemas.openxmlformats.org/officeDocument/2006/relationships" xmlns:m="http://schemas.openxmlformats.org/officeDocument/2006/math" xmlns:v="urn:schemas-microsoft-com:vml" xmlns:wp14="http://schemas.microsoft.com/office/word/2010/wordprocessingDrawing" xmlns:wp="http://schemas.openxmlformats.org/drawingml/2006/wordprocessingDrawing" xmlns:w10="urn:schemas-microsoft-com:office:word" xmlns:w="http://schemas.openxmlformats.org/wordprocessingml/2006/main" xmlns:w14="http://schemas.microsoft.com/office/word/2010/wordml" xmlns:w15="http://schemas.microsoft.com/office/word/2012/wordml" xmlns:wpg="http://schemas.microsoft.com/office/word/2010/wordprocessingGroup" xmlns:wpi="http://schemas.microsoft.com/office/word/2010/wordprocessingInk" xmlns:wne="http://schemas.microsoft.com/office/word/2006/wordml" xmlns:wps="http://schemas.microsoft.com/office/word/2010/wordprocessingShape" mc:Ignorable="w14 w15 wp14">
+<w:document xmlns:o="urn:schemas-microsoft-com:office:office" xmlns:r="http://schemas.openxmlformats.org/officeDocument/2006/relationships" xmlns:v="urn:schemas-microsoft-com:vml" xmlns:w="http://schemas.openxmlformats.org/wordprocessingml/2006/main" xmlns:w10="urn:schemas-microsoft-com:office:word" xmlns:wp="http://schemas.openxmlformats.org/drawingml/2006/wordprocessingDrawing" xmlns:wps="http://schemas.microsoft.com/office/word/2010/wordprocessingShape" xmlns:wpg="http://schemas.microsoft.com/office/word/2010/wordprocessingGroup" xmlns:mc="http://schemas.openxmlformats.org/markup-compatibility/2006" xmlns:wp14="http://schemas.microsoft.com/office/word/2010/wordprocessingDrawing" xmlns:w14="http://schemas.microsoft.com/office/word/2010/wordml" xmlns:w15="http://schemas.microsoft.com/office/word/2012/wordml" mc:Ignorable="w14 wp14 w15">
   <w:body>
     <w:tbl>
       <w:tblPr>
         <w:tblStyle w:val="a3"/>
-        <w:tblW w:w="0" w:type="auto"/>
-        <w:tblLook w:val="04A0" w:firstRow="1" w:lastRow="0" w:firstColumn="1" w:lastColumn="0" w:noHBand="0" w:noVBand="1"/>
+        <w:tblW w:w="4785" w:type="dxa"/>
+        <w:jc w:val="left"/>
+        <w:tblInd w:w="0" w:type="dxa"/>
+        <w:tblLayout w:type="fixed"/>
+        <w:tblCellMar>
+          <w:top w:w="0" w:type="dxa"/>
+          <w:left w:w="108" w:type="dxa"/>
+          <w:bottom w:w="0" w:type="dxa"/>
+          <w:right w:w="108" w:type="dxa"/>
+        </w:tblCellMar>
+        <w:tblLook w:firstRow="1" w:noVBand="1" w:lastRow="0" w:firstColumn="1" w:lastColumn="0" w:noHBand="0" w:val="04a0"/>
       </w:tblPr>
       <w:tblGrid>
         <w:gridCol w:w="1595"/>
@@ -14,75 +23,176 @@
         <w:gridCol w:w="1595"/>
       </w:tblGrid>
       <w:tr>
+        <w:trPr/>
         <w:tc>
           <w:tcPr>
             <w:tcW w:w="1595" w:type="dxa"/>
+            <w:tcBorders/>
           </w:tcPr>
           <w:p>
             <w:pPr>
+              <w:pStyle w:val="Normal"/>
+              <w:widowControl/>
+              <w:spacing w:lineRule="auto" w:line="240" w:before="0" w:after="0"/>
+              <w:jc w:val="left"/>
               <w:rPr>
                 <w:lang w:val="en-US"/>
               </w:rPr>
             </w:pPr>
             <w:r>
               <w:rPr>
+                <w:rFonts w:eastAsia="Calibri" w:cs=""/>
+                <w:kern w:val="0"/>
+                <w:sz w:val="22"/>
+                <w:szCs w:val="22"/>
+                <w:lang w:val="en-US" w:eastAsia="en-US" w:bidi="ar-SA"/>
+              </w:rPr>
+              <w:t>1</w:t>
+            </w:r>
+          </w:p>
+          <w:p>
+            <w:pPr>
+              <w:pStyle w:val="Normal"/>
+              <w:widowControl/>
+              <w:spacing w:lineRule="auto" w:line="240" w:before="0" w:after="0"/>
+              <w:jc w:val="left"/>
+              <w:rPr>
                 <w:lang w:val="en-US"/>
               </w:rPr>
-              <w:t>1</w:t>
+            </w:pPr>
+            <w:r>
+              <w:rPr>
+                <w:rFonts w:eastAsia="Calibri" w:cs=""/>
+                <w:kern w:val="0"/>
+                <w:sz w:val="22"/>
+                <w:szCs w:val="22"/>
+                <w:lang w:eastAsia="en-US" w:bidi="ar-SA"/>
+              </w:rPr>
+              <w:t>33</w:t>
             </w:r>
           </w:p>
         </w:tc>
         <w:tc>
           <w:tcPr>
             <w:tcW w:w="1595" w:type="dxa"/>
+            <w:tcBorders/>
           </w:tcPr>
           <w:p>
             <w:pPr>
+              <w:pStyle w:val="Normal"/>
+              <w:widowControl/>
+              <w:spacing w:lineRule="auto" w:line="240" w:before="0" w:after="0"/>
+              <w:jc w:val="left"/>
               <w:rPr>
                 <w:lang w:val="en-US"/>
               </w:rPr>
             </w:pPr>
             <w:r>
               <w:rPr>
+                <w:rFonts w:eastAsia="Calibri" w:cs=""/>
+                <w:kern w:val="0"/>
+                <w:sz w:val="22"/>
+                <w:szCs w:val="22"/>
+                <w:lang w:val="en-US" w:eastAsia="en-US" w:bidi="ar-SA"/>
+              </w:rPr>
+              <w:t>2</w:t>
+            </w:r>
+          </w:p>
+          <w:p>
+            <w:pPr>
+              <w:pStyle w:val="Normal"/>
+              <w:widowControl/>
+              <w:spacing w:lineRule="auto" w:line="240" w:before="0" w:after="0"/>
+              <w:jc w:val="left"/>
+              <w:rPr>
                 <w:lang w:val="en-US"/>
               </w:rPr>
-              <w:t>2</w:t>
+            </w:pPr>
+            <w:r>
+              <w:rPr>
+                <w:rFonts w:eastAsia="Calibri" w:cs=""/>
+                <w:kern w:val="0"/>
+                <w:sz w:val="22"/>
+                <w:szCs w:val="22"/>
+                <w:lang w:eastAsia="en-US" w:bidi="ar-SA"/>
+              </w:rPr>
+              <w:t>44</w:t>
             </w:r>
           </w:p>
         </w:tc>
         <w:tc>
           <w:tcPr>
             <w:tcW w:w="1595" w:type="dxa"/>
+            <w:tcBorders/>
           </w:tcPr>
           <w:p>
             <w:pPr>
+              <w:pStyle w:val="Normal"/>
+              <w:widowControl/>
+              <w:spacing w:lineRule="auto" w:line="240" w:before="0" w:after="0"/>
+              <w:jc w:val="left"/>
               <w:rPr>
                 <w:lang w:val="en-US"/>
               </w:rPr>
             </w:pPr>
             <w:r>
               <w:rPr>
+                <w:rFonts w:eastAsia="Calibri" w:cs=""/>
+                <w:kern w:val="0"/>
+                <w:sz w:val="22"/>
+                <w:szCs w:val="22"/>
+                <w:lang w:val="en-US" w:eastAsia="en-US" w:bidi="ar-SA"/>
+              </w:rPr>
+              <w:t>7</w:t>
+            </w:r>
+          </w:p>
+          <w:p>
+            <w:pPr>
+              <w:pStyle w:val="Normal"/>
+              <w:widowControl/>
+              <w:spacing w:lineRule="auto" w:line="240" w:before="0" w:after="0"/>
+              <w:jc w:val="left"/>
+              <w:rPr>
                 <w:lang w:val="en-US"/>
               </w:rPr>
-              <w:t>7</w:t>
+            </w:pPr>
+            <w:r>
+              <w:rPr>
+                <w:rFonts w:eastAsia="Calibri" w:cs=""/>
+                <w:kern w:val="0"/>
+                <w:sz w:val="22"/>
+                <w:szCs w:val="22"/>
+                <w:lang w:eastAsia="en-US" w:bidi="ar-SA"/>
+              </w:rPr>
+              <w:t>555</w:t>
             </w:r>
           </w:p>
         </w:tc>
       </w:tr>
       <w:tr>
+        <w:trPr/>
         <w:tc>
           <w:tcPr>
             <w:tcW w:w="1595" w:type="dxa"/>
+            <w:tcBorders/>
           </w:tcPr>
           <w:p>
             <w:pPr>
+              <w:pStyle w:val="Normal"/>
+              <w:widowControl/>
+              <w:spacing w:lineRule="auto" w:line="240" w:before="0" w:after="0"/>
+              <w:jc w:val="left"/>
               <w:rPr>
                 <w:lang w:val="en-US"/>
               </w:rPr>
             </w:pPr>
             <w:r>
               <w:rPr>
-                <w:lang w:val="en-US"/>
+                <w:rFonts w:eastAsia="Calibri" w:cs=""/>
+                <w:kern w:val="0"/>
+                <w:sz w:val="22"/>
+                <w:szCs w:val="22"/>
+                <w:lang w:val="en-US" w:eastAsia="en-US" w:bidi="ar-SA"/>
               </w:rPr>
               <w:t>3</w:t>
             </w:r>
@@ -91,16 +201,25 @@
         <w:tc>
           <w:tcPr>
             <w:tcW w:w="1595" w:type="dxa"/>
+            <w:tcBorders/>
           </w:tcPr>
           <w:p>
             <w:pPr>
+              <w:pStyle w:val="Normal"/>
+              <w:widowControl/>
+              <w:spacing w:lineRule="auto" w:line="240" w:before="0" w:after="0"/>
+              <w:jc w:val="left"/>
               <w:rPr>
                 <w:lang w:val="en-US"/>
               </w:rPr>
             </w:pPr>
             <w:r>
               <w:rPr>
-                <w:lang w:val="en-US"/>
+                <w:rFonts w:eastAsia="Calibri" w:cs=""/>
+                <w:kern w:val="0"/>
+                <w:sz w:val="22"/>
+                <w:szCs w:val="22"/>
+                <w:lang w:val="en-US" w:eastAsia="en-US" w:bidi="ar-SA"/>
               </w:rPr>
               <w:t>4</w:t>
             </w:r>
@@ -109,16 +228,25 @@
         <w:tc>
           <w:tcPr>
             <w:tcW w:w="1595" w:type="dxa"/>
+            <w:tcBorders/>
           </w:tcPr>
           <w:p>
             <w:pPr>
+              <w:pStyle w:val="Normal"/>
+              <w:widowControl/>
+              <w:spacing w:lineRule="auto" w:line="240" w:before="0" w:after="0"/>
+              <w:jc w:val="left"/>
               <w:rPr>
                 <w:lang w:val="en-US"/>
               </w:rPr>
             </w:pPr>
             <w:r>
               <w:rPr>
-                <w:lang w:val="en-US"/>
+                <w:rFonts w:eastAsia="Calibri" w:cs=""/>
+                <w:kern w:val="0"/>
+                <w:sz w:val="22"/>
+                <w:szCs w:val="22"/>
+                <w:lang w:val="en-US" w:eastAsia="en-US" w:bidi="ar-SA"/>
               </w:rPr>
               <w:t>8</w:t>
             </w:r>
@@ -126,60 +254,172 @@
         </w:tc>
       </w:tr>
     </w:tbl>
-    <w:p/>
-    <w:p>
-      <w:r>
+    <w:p>
+      <w:pPr>
+        <w:pStyle w:val="Normal"/>
+        <w:rPr/>
+      </w:pPr>
+      <w:r>
+        <w:rPr/>
+      </w:r>
+    </w:p>
+    <w:p>
+      <w:pPr>
+        <w:pStyle w:val="Normal"/>
+        <w:rPr/>
+      </w:pPr>
+      <w:r>
+        <w:rPr/>
         <w:t>Пар1</w:t>
       </w:r>
     </w:p>
-    <w:p/>
-    <w:p>
-      <w:r>
+    <w:p>
+      <w:pPr>
+        <w:pStyle w:val="Normal"/>
+        <w:rPr/>
+      </w:pPr>
+      <w:r>
+        <w:rPr/>
+      </w:r>
+    </w:p>
+    <w:p>
+      <w:pPr>
+        <w:pStyle w:val="Normal"/>
+        <w:rPr/>
+      </w:pPr>
+      <w:r>
+        <w:rPr/>
         <w:t>Пар2</w:t>
       </w:r>
     </w:p>
-    <w:p/>
-    <w:p/>
-    <w:p>
-      <w:r>
+    <w:p>
+      <w:pPr>
+        <w:pStyle w:val="Normal"/>
+        <w:rPr/>
+      </w:pPr>
+      <w:r>
+        <w:rPr/>
+      </w:r>
+    </w:p>
+    <w:p>
+      <w:pPr>
+        <w:pStyle w:val="Normal"/>
+        <w:rPr/>
+      </w:pPr>
+      <w:r>
+        <w:rPr/>
+      </w:r>
+    </w:p>
+    <w:p>
+      <w:pPr>
+        <w:pStyle w:val="Normal"/>
+        <w:rPr/>
+      </w:pPr>
+      <w:r>
+        <w:rPr/>
         <w:t>Пар3</w:t>
       </w:r>
     </w:p>
-    <w:p/>
-    <w:p/>
-    <w:p>
-      <w:r>
+    <w:p>
+      <w:pPr>
+        <w:pStyle w:val="Normal"/>
+        <w:rPr/>
+      </w:pPr>
+      <w:r>
+        <w:rPr/>
+      </w:r>
+    </w:p>
+    <w:p>
+      <w:pPr>
+        <w:pStyle w:val="Normal"/>
+        <w:rPr/>
+      </w:pPr>
+      <w:r>
+        <w:rPr/>
+      </w:r>
+    </w:p>
+    <w:p>
+      <w:pPr>
+        <w:pStyle w:val="Normal"/>
+        <w:rPr/>
+      </w:pPr>
+      <w:r>
+        <w:rPr/>
         <w:t>Пар4</w:t>
       </w:r>
     </w:p>
-    <w:p/>
-    <w:p/>
-    <w:p>
-      <w:r>
+    <w:p>
+      <w:pPr>
+        <w:pStyle w:val="Normal"/>
+        <w:rPr/>
+      </w:pPr>
+      <w:r>
+        <w:rPr/>
+      </w:r>
+    </w:p>
+    <w:p>
+      <w:pPr>
+        <w:pStyle w:val="Normal"/>
+        <w:rPr/>
+      </w:pPr>
+      <w:r>
+        <w:rPr/>
+      </w:r>
+    </w:p>
+    <w:p>
+      <w:pPr>
+        <w:pStyle w:val="Normal"/>
+        <w:rPr/>
+      </w:pPr>
+      <w:r>
+        <w:rPr/>
         <w:t>Пар5</w:t>
       </w:r>
     </w:p>
-    <w:p/>
-    <w:p>
+    <w:p>
+      <w:pPr>
+        <w:pStyle w:val="Normal"/>
+        <w:rPr/>
+      </w:pPr>
+      <w:r>
+        <w:rPr/>
+      </w:r>
+    </w:p>
+    <w:p>
+      <w:pPr>
+        <w:pStyle w:val="Normal"/>
+        <w:widowControl/>
+        <w:bidi w:val="0"/>
+        <w:spacing w:lineRule="auto" w:line="276" w:before="0" w:after="200"/>
+        <w:jc w:val="left"/>
+        <w:rPr/>
+      </w:pPr>
+      <w:r>
+        <w:rPr/>
+      </w:r>
       <w:bookmarkStart w:id="0" w:name="_GoBack"/>
-      <w:bookmarkEnd w:id="0"/>
+      <w:bookmarkStart w:id="1" w:name="_GoBack"/>
+      <w:bookmarkEnd w:id="1"/>
     </w:p>
     <w:sectPr>
+      <w:type w:val="nextPage"/>
       <w:pgSz w:w="11906" w:h="16838"/>
-      <w:pgMar w:top="1134" w:right="850" w:bottom="1134" w:left="1701" w:header="708" w:footer="708" w:gutter="0"/>
-      <w:cols w:space="708"/>
-      <w:docGrid w:linePitch="360"/>
+      <w:pgMar w:left="1701" w:right="850" w:gutter="0" w:header="0" w:top="1134" w:footer="0" w:bottom="1134"/>
+      <w:pgNumType w:fmt="decimal"/>
+      <w:formProt w:val="false"/>
+      <w:textDirection w:val="lrTb"/>
+      <w:docGrid w:type="default" w:linePitch="360" w:charSpace="4096"/>
     </w:sectPr>
   </w:body>
 </w:document>
 </file>
 
 <file path=word/styles.xml><?xml version="1.0" encoding="utf-8"?>
-<w:styles xmlns:mc="http://schemas.openxmlformats.org/markup-compatibility/2006" xmlns:r="http://schemas.openxmlformats.org/officeDocument/2006/relationships" xmlns:w="http://schemas.openxmlformats.org/wordprocessingml/2006/main" xmlns:w14="http://schemas.microsoft.com/office/word/2010/wordml" xmlns:w15="http://schemas.microsoft.com/office/word/2012/wordml" mc:Ignorable="w14 w15">
+<w:styles xmlns:w="http://schemas.openxmlformats.org/wordprocessingml/2006/main" xmlns:w14="http://schemas.microsoft.com/office/word/2010/wordml" xmlns:mc="http://schemas.openxmlformats.org/markup-compatibility/2006" mc:Ignorable="w14">
   <w:docDefaults>
     <w:rPrDefault>
       <w:rPr>
-        <w:rFonts w:asciiTheme="minorHAnsi" w:eastAsiaTheme="minorHAnsi" w:hAnsiTheme="minorHAnsi" w:cstheme="minorBidi"/>
+        <w:rFonts w:ascii="Calibri" w:hAnsi="Calibri" w:eastAsia="Calibri" w:cs="" w:asciiTheme="minorHAnsi" w:cstheme="minorBidi" w:eastAsiaTheme="minorHAnsi" w:hAnsiTheme="minorHAnsi"/>
         <w:sz w:val="22"/>
         <w:szCs w:val="22"/>
         <w:lang w:val="ru-RU" w:eastAsia="en-US" w:bidi="ar-SA"/>
@@ -187,21 +427,21 @@
     </w:rPrDefault>
     <w:pPrDefault>
       <w:pPr>
-        <w:spacing w:after="200" w:line="276" w:lineRule="auto"/>
+        <w:suppressAutoHyphens w:val="true"/>
       </w:pPr>
     </w:pPrDefault>
   </w:docDefaults>
   <w:latentStyles w:defLockedState="0" w:defUIPriority="99" w:defSemiHidden="0" w:defUnhideWhenUsed="0" w:defQFormat="0" w:count="371">
     <w:lsdException w:name="Normal" w:uiPriority="0" w:qFormat="1"/>
     <w:lsdException w:name="heading 1" w:uiPriority="9" w:qFormat="1"/>
-    <w:lsdException w:name="heading 2" w:semiHidden="1" w:uiPriority="9" w:unhideWhenUsed="1" w:qFormat="1"/>
-    <w:lsdException w:name="heading 3" w:semiHidden="1" w:uiPriority="9" w:unhideWhenUsed="1" w:qFormat="1"/>
-    <w:lsdException w:name="heading 4" w:semiHidden="1" w:uiPriority="9" w:unhideWhenUsed="1" w:qFormat="1"/>
-    <w:lsdException w:name="heading 5" w:semiHidden="1" w:uiPriority="9" w:unhideWhenUsed="1" w:qFormat="1"/>
-    <w:lsdException w:name="heading 6" w:semiHidden="1" w:uiPriority="9" w:unhideWhenUsed="1" w:qFormat="1"/>
-    <w:lsdException w:name="heading 7" w:semiHidden="1" w:uiPriority="9" w:unhideWhenUsed="1" w:qFormat="1"/>
-    <w:lsdException w:name="heading 8" w:semiHidden="1" w:uiPriority="9" w:unhideWhenUsed="1" w:qFormat="1"/>
-    <w:lsdException w:name="heading 9" w:semiHidden="1" w:uiPriority="9" w:unhideWhenUsed="1" w:qFormat="1"/>
+    <w:lsdException w:name="heading 2" w:uiPriority="9" w:semiHidden="1" w:unhideWhenUsed="1" w:qFormat="1"/>
+    <w:lsdException w:name="heading 3" w:uiPriority="9" w:semiHidden="1" w:unhideWhenUsed="1" w:qFormat="1"/>
+    <w:lsdException w:name="heading 4" w:uiPriority="9" w:semiHidden="1" w:unhideWhenUsed="1" w:qFormat="1"/>
+    <w:lsdException w:name="heading 5" w:uiPriority="9" w:semiHidden="1" w:unhideWhenUsed="1" w:qFormat="1"/>
+    <w:lsdException w:name="heading 6" w:uiPriority="9" w:semiHidden="1" w:unhideWhenUsed="1" w:qFormat="1"/>
+    <w:lsdException w:name="heading 7" w:uiPriority="9" w:semiHidden="1" w:unhideWhenUsed="1" w:qFormat="1"/>
+    <w:lsdException w:name="heading 8" w:uiPriority="9" w:semiHidden="1" w:unhideWhenUsed="1" w:qFormat="1"/>
+    <w:lsdException w:name="heading 9" w:uiPriority="9" w:semiHidden="1" w:unhideWhenUsed="1" w:qFormat="1"/>
     <w:lsdException w:name="index 1" w:semiHidden="1" w:unhideWhenUsed="1"/>
     <w:lsdException w:name="index 2" w:semiHidden="1" w:unhideWhenUsed="1"/>
     <w:lsdException w:name="index 3" w:semiHidden="1" w:unhideWhenUsed="1"/>
@@ -211,22 +451,22 @@
     <w:lsdException w:name="index 7" w:semiHidden="1" w:unhideWhenUsed="1"/>
     <w:lsdException w:name="index 8" w:semiHidden="1" w:unhideWhenUsed="1"/>
     <w:lsdException w:name="index 9" w:semiHidden="1" w:unhideWhenUsed="1"/>
-    <w:lsdException w:name="toc 1" w:semiHidden="1" w:uiPriority="39" w:unhideWhenUsed="1"/>
-    <w:lsdException w:name="toc 2" w:semiHidden="1" w:uiPriority="39" w:unhideWhenUsed="1"/>
-    <w:lsdException w:name="toc 3" w:semiHidden="1" w:uiPriority="39" w:unhideWhenUsed="1"/>
-    <w:lsdException w:name="toc 4" w:semiHidden="1" w:uiPriority="39" w:unhideWhenUsed="1"/>
-    <w:lsdException w:name="toc 5" w:semiHidden="1" w:uiPriority="39" w:unhideWhenUsed="1"/>
-    <w:lsdException w:name="toc 6" w:semiHidden="1" w:uiPriority="39" w:unhideWhenUsed="1"/>
-    <w:lsdException w:name="toc 7" w:semiHidden="1" w:uiPriority="39" w:unhideWhenUsed="1"/>
-    <w:lsdException w:name="toc 8" w:semiHidden="1" w:uiPriority="39" w:unhideWhenUsed="1"/>
-    <w:lsdException w:name="toc 9" w:semiHidden="1" w:uiPriority="39" w:unhideWhenUsed="1"/>
+    <w:lsdException w:name="toc 1" w:uiPriority="39" w:semiHidden="1" w:unhideWhenUsed="1"/>
+    <w:lsdException w:name="toc 2" w:uiPriority="39" w:semiHidden="1" w:unhideWhenUsed="1"/>
+    <w:lsdException w:name="toc 3" w:uiPriority="39" w:semiHidden="1" w:unhideWhenUsed="1"/>
+    <w:lsdException w:name="toc 4" w:uiPriority="39" w:semiHidden="1" w:unhideWhenUsed="1"/>
+    <w:lsdException w:name="toc 5" w:uiPriority="39" w:semiHidden="1" w:unhideWhenUsed="1"/>
+    <w:lsdException w:name="toc 6" w:uiPriority="39" w:semiHidden="1" w:unhideWhenUsed="1"/>
+    <w:lsdException w:name="toc 7" w:uiPriority="39" w:semiHidden="1" w:unhideWhenUsed="1"/>
+    <w:lsdException w:name="toc 8" w:uiPriority="39" w:semiHidden="1" w:unhideWhenUsed="1"/>
+    <w:lsdException w:name="toc 9" w:uiPriority="39" w:semiHidden="1" w:unhideWhenUsed="1"/>
     <w:lsdException w:name="Normal Indent" w:semiHidden="1" w:unhideWhenUsed="1"/>
     <w:lsdException w:name="footnote text" w:semiHidden="1" w:unhideWhenUsed="1"/>
     <w:lsdException w:name="annotation text" w:semiHidden="1" w:unhideWhenUsed="1"/>
     <w:lsdException w:name="header" w:semiHidden="1" w:unhideWhenUsed="1"/>
     <w:lsdException w:name="footer" w:semiHidden="1" w:unhideWhenUsed="1"/>
     <w:lsdException w:name="index heading" w:semiHidden="1" w:unhideWhenUsed="1"/>
-    <w:lsdException w:name="caption" w:semiHidden="1" w:uiPriority="35" w:unhideWhenUsed="1" w:qFormat="1"/>
+    <w:lsdException w:name="caption" w:uiPriority="35" w:semiHidden="1" w:unhideWhenUsed="1" w:qFormat="1"/>
     <w:lsdException w:name="table of figures" w:semiHidden="1" w:unhideWhenUsed="1"/>
     <w:lsdException w:name="envelope address" w:semiHidden="1" w:unhideWhenUsed="1"/>
     <w:lsdException w:name="envelope return" w:semiHidden="1" w:unhideWhenUsed="1"/>
@@ -257,7 +497,7 @@
     <w:lsdException w:name="Title" w:uiPriority="10" w:qFormat="1"/>
     <w:lsdException w:name="Closing" w:semiHidden="1" w:unhideWhenUsed="1"/>
     <w:lsdException w:name="Signature" w:semiHidden="1" w:unhideWhenUsed="1"/>
-    <w:lsdException w:name="Default Paragraph Font" w:semiHidden="1" w:uiPriority="1" w:unhideWhenUsed="1"/>
+    <w:lsdException w:name="Default Paragraph Font" w:uiPriority="1" w:semiHidden="1" w:unhideWhenUsed="1"/>
     <w:lsdException w:name="Body Text" w:semiHidden="1" w:unhideWhenUsed="1"/>
     <w:lsdException w:name="Body Text Indent" w:semiHidden="1" w:unhideWhenUsed="1"/>
     <w:lsdException w:name="List Continue" w:semiHidden="1" w:unhideWhenUsed="1"/>
@@ -457,8 +697,8 @@
     <w:lsdException w:name="Subtle Reference" w:uiPriority="31" w:qFormat="1"/>
     <w:lsdException w:name="Intense Reference" w:uiPriority="32" w:qFormat="1"/>
     <w:lsdException w:name="Book Title" w:uiPriority="33" w:qFormat="1"/>
-    <w:lsdException w:name="Bibliography" w:semiHidden="1" w:uiPriority="37" w:unhideWhenUsed="1"/>
-    <w:lsdException w:name="TOC Heading" w:semiHidden="1" w:uiPriority="39" w:unhideWhenUsed="1" w:qFormat="1"/>
+    <w:lsdException w:name="Bibliography" w:uiPriority="37" w:semiHidden="1" w:unhideWhenUsed="1"/>
+    <w:lsdException w:name="TOC Heading" w:uiPriority="39" w:semiHidden="1" w:unhideWhenUsed="1" w:qFormat="1"/>
     <w:lsdException w:name="Plain Table 1" w:uiPriority="41"/>
     <w:lsdException w:name="Plain Table 2" w:uiPriority="42"/>
     <w:lsdException w:name="Plain Table 3" w:uiPriority="43"/>
@@ -564,15 +804,96 @@
     <w:lsdException w:name="List Table 6 Colorful Accent 6" w:uiPriority="51"/>
     <w:lsdException w:name="List Table 7 Colorful Accent 6" w:uiPriority="52"/>
   </w:latentStyles>
-  <w:style w:type="paragraph" w:default="1" w:styleId="a">
+  <w:style w:type="paragraph" w:styleId="Normal" w:default="1">
     <w:name w:val="Normal"/>
     <w:qFormat/>
+    <w:pPr>
+      <w:widowControl/>
+      <w:bidi w:val="0"/>
+      <w:spacing w:lineRule="auto" w:line="276" w:before="0" w:after="200"/>
+      <w:jc w:val="left"/>
+    </w:pPr>
+    <w:rPr>
+      <w:rFonts w:ascii="Calibri" w:hAnsi="Calibri" w:eastAsia="Calibri" w:cs="" w:asciiTheme="minorHAnsi" w:cstheme="minorBidi" w:eastAsiaTheme="minorHAnsi" w:hAnsiTheme="minorHAnsi"/>
+      <w:color w:val="auto"/>
+      <w:kern w:val="0"/>
+      <w:sz w:val="22"/>
+      <w:szCs w:val="22"/>
+      <w:lang w:val="ru-RU" w:eastAsia="en-US" w:bidi="ar-SA"/>
+    </w:rPr>
   </w:style>
-  <w:style w:type="character" w:default="1" w:styleId="a0">
+  <w:style w:type="character" w:styleId="DefaultParagraphFont" w:default="1">
     <w:name w:val="Default Paragraph Font"/>
     <w:uiPriority w:val="1"/>
     <w:semiHidden/>
     <w:unhideWhenUsed/>
+    <w:qFormat/>
+    <w:rPr/>
+  </w:style>
+  <w:style w:type="paragraph" w:styleId="Style14">
+    <w:name w:val="Заголовок"/>
+    <w:basedOn w:val="Normal"/>
+    <w:next w:val="Style15"/>
+    <w:qFormat/>
+    <w:pPr>
+      <w:keepNext w:val="true"/>
+      <w:spacing w:before="240" w:after="120"/>
+    </w:pPr>
+    <w:rPr>
+      <w:rFonts w:ascii="Liberation Sans" w:hAnsi="Liberation Sans" w:eastAsia="Microsoft YaHei" w:cs="Arial Unicode MS"/>
+      <w:sz w:val="28"/>
+      <w:szCs w:val="28"/>
+    </w:rPr>
+  </w:style>
+  <w:style w:type="paragraph" w:styleId="Style15">
+    <w:name w:val="Body Text"/>
+    <w:basedOn w:val="Normal"/>
+    <w:pPr>
+      <w:spacing w:lineRule="auto" w:line="276" w:before="0" w:after="140"/>
+    </w:pPr>
+    <w:rPr/>
+  </w:style>
+  <w:style w:type="paragraph" w:styleId="Style16">
+    <w:name w:val="List"/>
+    <w:basedOn w:val="Style15"/>
+    <w:pPr/>
+    <w:rPr>
+      <w:rFonts w:cs="Arial Unicode MS"/>
+    </w:rPr>
+  </w:style>
+  <w:style w:type="paragraph" w:styleId="Style17">
+    <w:name w:val="Caption"/>
+    <w:basedOn w:val="Normal"/>
+    <w:qFormat/>
+    <w:pPr>
+      <w:suppressLineNumbers/>
+      <w:spacing w:before="120" w:after="120"/>
+    </w:pPr>
+    <w:rPr>
+      <w:rFonts w:cs="Arial Unicode MS"/>
+      <w:i/>
+      <w:iCs/>
+      <w:sz w:val="24"/>
+      <w:szCs w:val="24"/>
+    </w:rPr>
+  </w:style>
+  <w:style w:type="paragraph" w:styleId="Style18">
+    <w:name w:val="Указатель"/>
+    <w:basedOn w:val="Normal"/>
+    <w:qFormat/>
+    <w:pPr>
+      <w:suppressLineNumbers/>
+    </w:pPr>
+    <w:rPr>
+      <w:rFonts w:cs="Arial Unicode MS"/>
+    </w:rPr>
+  </w:style>
+  <w:style w:type="numbering" w:styleId="NoList" w:default="1">
+    <w:name w:val="No List"/>
+    <w:uiPriority w:val="99"/>
+    <w:semiHidden/>
+    <w:unhideWhenUsed/>
+    <w:qFormat/>
   </w:style>
   <w:style w:type="table" w:default="1" w:styleId="a1">
     <w:name w:val="Normal Table"/>
@@ -580,7 +901,6 @@
     <w:semiHidden/>
     <w:unhideWhenUsed/>
     <w:tblPr>
-      <w:tblInd w:w="0" w:type="dxa"/>
       <w:tblCellMar>
         <w:top w:w="0" w:type="dxa"/>
         <w:left w:w="108" w:type="dxa"/>
@@ -589,28 +909,22 @@
       </w:tblCellMar>
     </w:tblPr>
   </w:style>
-  <w:style w:type="numbering" w:default="1" w:styleId="a2">
-    <w:name w:val="No List"/>
-    <w:uiPriority w:val="99"/>
-    <w:semiHidden/>
-    <w:unhideWhenUsed/>
-  </w:style>
   <w:style w:type="table" w:styleId="a3">
     <w:name w:val="Table Grid"/>
     <w:basedOn w:val="a1"/>
     <w:uiPriority w:val="59"/>
-    <w:rsid w:val="00190E3B"/>
+    <w:rsid w:val="00190e3b"/>
     <w:pPr>
       <w:spacing w:after="0" w:line="240" w:lineRule="auto"/>
     </w:pPr>
     <w:tblPr>
       <w:tblBorders>
-        <w:top w:val="single" w:sz="4" w:space="0" w:color="auto"/>
-        <w:left w:val="single" w:sz="4" w:space="0" w:color="auto"/>
-        <w:bottom w:val="single" w:sz="4" w:space="0" w:color="auto"/>
-        <w:right w:val="single" w:sz="4" w:space="0" w:color="auto"/>
-        <w:insideH w:val="single" w:sz="4" w:space="0" w:color="auto"/>
-        <w:insideV w:val="single" w:sz="4" w:space="0" w:color="auto"/>
+        <w:top w:val="single" w:color="auto" w:sz="4" w:space="0"/>
+        <w:left w:val="single" w:color="auto" w:sz="4" w:space="0"/>
+        <w:bottom w:val="single" w:color="auto" w:sz="4" w:space="0"/>
+        <w:right w:val="single" w:color="auto" w:sz="4" w:space="0"/>
+        <w:insideH w:val="single" w:color="auto" w:sz="4" w:space="0"/>
+        <w:insideV w:val="single" w:color="auto" w:sz="4" w:space="0"/>
       </w:tblBorders>
     </w:tblPr>
   </w:style>

</xml_diff>